<commit_message>
minor edits to MS and Supp Methods
</commit_message>
<xml_diff>
--- a/ms/nature communications ms/Supplementary Material for Harrison et al.docx
+++ b/ms/nature communications ms/Supplementary Material for Harrison et al.docx
@@ -23,8 +23,6 @@
         </w:rPr>
         <w:t>aterial</w:t>
       </w:r>
-      <w:bookmarkStart w:id="0" w:name="_GoBack"/>
-      <w:bookmarkEnd w:id="0"/>
       <w:r>
         <w:rPr>
           <w:rFonts w:ascii="Garamond" w:hAnsi="Garamond"/>
@@ -68,6 +66,13 @@
           <w:rFonts w:ascii="Garamond" w:hAnsi="Garamond"/>
         </w:rPr>
       </w:pPr>
+      <w:r>
+        <w:rPr>
+          <w:rFonts w:ascii="Garamond" w:hAnsi="Garamond"/>
+          <w:i/>
+        </w:rPr>
+        <w:t xml:space="preserve">S1 - </w:t>
+      </w:r>
       <w:r>
         <w:rPr>
           <w:rFonts w:ascii="Garamond" w:hAnsi="Garamond"/>
@@ -1119,13 +1124,7 @@
             <w:rPr>
               <w:rFonts w:ascii="Cambria Math" w:hAnsi="Cambria Math"/>
             </w:rPr>
-            <m:t xml:space="preserve"> </m:t>
-          </m:r>
-          <m:r>
-            <w:rPr>
-              <w:rFonts w:ascii="Cambria Math" w:hAnsi="Cambria Math"/>
-            </w:rPr>
-            <m:t xml:space="preserve">= </m:t>
+            <m:t xml:space="preserve"> = </m:t>
           </m:r>
           <m:sSubSup>
             <m:sSubSupPr>
@@ -1165,19 +1164,7 @@
             <w:rPr>
               <w:rFonts w:ascii="Cambria Math" w:hAnsi="Cambria Math"/>
             </w:rPr>
-            <m:t xml:space="preserve"> /</m:t>
-          </m:r>
-          <m:r>
-            <w:rPr>
-              <w:rFonts w:ascii="Cambria Math" w:hAnsi="Cambria Math"/>
-            </w:rPr>
-            <m:t xml:space="preserve"> </m:t>
-          </m:r>
-          <m:r>
-            <w:rPr>
-              <w:rFonts w:ascii="Cambria Math" w:hAnsi="Cambria Math"/>
-            </w:rPr>
-            <m:t>(</m:t>
+            <m:t xml:space="preserve"> / (</m:t>
           </m:r>
           <m:sSubSup>
             <m:sSubSupPr>
@@ -1434,78 +1421,38 @@
         <w:rPr>
           <w:rFonts w:ascii="Garamond" w:eastAsiaTheme="minorEastAsia" w:hAnsi="Garamond"/>
         </w:rPr>
-        <w:t xml:space="preserve">= </w:t>
-      </w:r>
-      <w:r>
-        <w:rPr>
-          <w:rFonts w:ascii="Garamond" w:eastAsiaTheme="minorEastAsia" w:hAnsi="Garamond"/>
-        </w:rPr>
-        <w:t xml:space="preserve">1 there is a strong effect of phylogeny on heterogeneity </w:t>
-      </w:r>
-      <w:r>
-        <w:rPr>
-          <w:rFonts w:ascii="Garamond" w:eastAsiaTheme="minorEastAsia" w:hAnsi="Garamond"/>
-        </w:rPr>
-        <w:t>(Nakagawa &amp; Santos 2012)</w:t>
-      </w:r>
-      <w:r>
-        <w:rPr>
-          <w:rFonts w:ascii="Garamond" w:eastAsiaTheme="minorEastAsia" w:hAnsi="Garamond"/>
-        </w:rPr>
-        <w:t xml:space="preserve">. </w:t>
-      </w:r>
-    </w:p>
-    <w:p>
-      <w:pPr>
-        <w:rPr>
-          <w:rFonts w:ascii="Garamond" w:hAnsi="Garamond"/>
-        </w:rPr>
-      </w:pPr>
-    </w:p>
-    <w:p>
-      <w:pPr>
-        <w:rPr>
-          <w:rFonts w:ascii="Garamond" w:hAnsi="Garamond"/>
-          <w:i/>
-        </w:rPr>
-      </w:pPr>
-    </w:p>
-    <w:p>
-      <w:pPr>
-        <w:rPr>
-          <w:rFonts w:ascii="Garamond" w:hAnsi="Garamond"/>
-          <w:i/>
-        </w:rPr>
-      </w:pPr>
-      <w:r>
-        <w:rPr>
-          <w:rFonts w:ascii="Garamond" w:hAnsi="Garamond"/>
-          <w:i/>
-        </w:rPr>
-        <w:t>Can talk about categorising SSD in here … include dataset that had my references in it… also for the phylogenies</w:t>
-      </w:r>
-    </w:p>
-    <w:p>
-      <w:pPr>
-        <w:rPr>
-          <w:rFonts w:ascii="Garamond" w:hAnsi="Garamond"/>
-        </w:rPr>
-      </w:pPr>
-    </w:p>
-    <w:p>
-      <w:pPr>
-        <w:rPr>
-          <w:rFonts w:ascii="Garamond" w:hAnsi="Garamond"/>
-        </w:rPr>
-      </w:pPr>
-    </w:p>
-    <w:p>
-      <w:pPr>
-        <w:rPr>
-          <w:rFonts w:ascii="Garamond" w:hAnsi="Garamond"/>
-          <w:i/>
-        </w:rPr>
-      </w:pPr>
+        <w:t xml:space="preserve">= 1 there is a strong effect of phylogeny on heterogeneity (Nakagawa &amp; Santos 2012). </w:t>
+      </w:r>
+    </w:p>
+    <w:p>
+      <w:pPr>
+        <w:rPr>
+          <w:rFonts w:ascii="Garamond" w:hAnsi="Garamond"/>
+        </w:rPr>
+      </w:pPr>
+    </w:p>
+    <w:p>
+      <w:pPr>
+        <w:rPr>
+          <w:rFonts w:ascii="Garamond" w:hAnsi="Garamond"/>
+          <w:i/>
+        </w:rPr>
+      </w:pPr>
+    </w:p>
+    <w:p>
+      <w:pPr>
+        <w:rPr>
+          <w:rFonts w:ascii="Garamond" w:hAnsi="Garamond"/>
+          <w:i/>
+        </w:rPr>
+      </w:pPr>
+      <w:r>
+        <w:rPr>
+          <w:rFonts w:ascii="Garamond" w:hAnsi="Garamond"/>
+          <w:i/>
+        </w:rPr>
+        <w:t xml:space="preserve">S2 - </w:t>
+      </w:r>
       <w:r>
         <w:rPr>
           <w:rFonts w:ascii="Garamond" w:hAnsi="Garamond"/>
@@ -1518,6 +1465,16 @@
       <w:pPr>
         <w:rPr>
           <w:rFonts w:ascii="Garamond" w:hAnsi="Garamond"/>
+          <w:i/>
+        </w:rPr>
+      </w:pPr>
+      <w:bookmarkStart w:id="0" w:name="_GoBack"/>
+      <w:bookmarkEnd w:id="0"/>
+    </w:p>
+    <w:p>
+      <w:pPr>
+        <w:rPr>
+          <w:rFonts w:ascii="Garamond" w:hAnsi="Garamond"/>
         </w:rPr>
       </w:pPr>
       <w:r>
@@ -1546,6 +1503,13 @@
           <w:rFonts w:ascii="Garamond" w:hAnsi="Garamond"/>
           <w:i/>
         </w:rPr>
+        <w:t xml:space="preserve">S3 - </w:t>
+      </w:r>
+      <w:r>
+        <w:rPr>
+          <w:rFonts w:ascii="Garamond" w:hAnsi="Garamond"/>
+          <w:i/>
+        </w:rPr>
         <w:t xml:space="preserve">Exploratory analysis </w:t>
       </w:r>
     </w:p>
@@ -1582,17 +1546,187 @@
       <w:pPr>
         <w:rPr>
           <w:rFonts w:ascii="Garamond" w:hAnsi="Garamond"/>
-          <w:i/>
-        </w:rPr>
-      </w:pPr>
-    </w:p>
-    <w:p>
-      <w:pPr>
-        <w:rPr>
-          <w:rFonts w:ascii="Garamond" w:hAnsi="Garamond"/>
-          <w:i/>
-        </w:rPr>
-      </w:pPr>
+        </w:rPr>
+      </w:pPr>
+    </w:p>
+    <w:p>
+      <w:pPr>
+        <w:rPr>
+          <w:rFonts w:ascii="Garamond" w:hAnsi="Garamond"/>
+        </w:rPr>
+      </w:pPr>
+      <w:r>
+        <w:rPr>
+          <w:rFonts w:ascii="Garamond" w:hAnsi="Garamond"/>
+          <w:i/>
+        </w:rPr>
+        <w:t xml:space="preserve">S3.1 - </w:t>
+      </w:r>
+      <w:r>
+        <w:rPr>
+          <w:rFonts w:ascii="Garamond" w:hAnsi="Garamond"/>
+          <w:i/>
+        </w:rPr>
+        <w:t>Data collection</w:t>
+      </w:r>
+    </w:p>
+    <w:p>
+      <w:pPr>
+        <w:rPr>
+          <w:rFonts w:ascii="Garamond" w:hAnsi="Garamond"/>
+        </w:rPr>
+      </w:pPr>
+    </w:p>
+    <w:p>
+      <w:pPr>
+        <w:rPr>
+          <w:rFonts w:ascii="Garamond" w:hAnsi="Garamond"/>
+        </w:rPr>
+      </w:pPr>
+      <w:r>
+        <w:rPr>
+          <w:rFonts w:ascii="Garamond" w:hAnsi="Garamond"/>
+        </w:rPr>
+        <w:t xml:space="preserve">We searched </w:t>
+      </w:r>
+      <w:r>
+        <w:rPr>
+          <w:rFonts w:ascii="Garamond" w:hAnsi="Garamond"/>
+          <w:i/>
+        </w:rPr>
+        <w:t xml:space="preserve">ISI Web of Science, Scopus </w:t>
+      </w:r>
+      <w:r>
+        <w:rPr>
+          <w:rFonts w:ascii="Garamond" w:hAnsi="Garamond"/>
+        </w:rPr>
+        <w:t xml:space="preserve">and </w:t>
+      </w:r>
+      <w:r>
+        <w:rPr>
+          <w:rFonts w:ascii="Garamond" w:hAnsi="Garamond"/>
+          <w:i/>
+        </w:rPr>
+        <w:t>Google Scholar</w:t>
+      </w:r>
+      <w:r>
+        <w:rPr>
+          <w:rFonts w:ascii="Garamond" w:hAnsi="Garamond"/>
+        </w:rPr>
+        <w:t xml:space="preserve"> using the search terms: “species name” AND mating system for mating system and “species name” AND parental care for parental care. For birds, we also searched the </w:t>
+      </w:r>
+      <w:r>
+        <w:rPr>
+          <w:rFonts w:ascii="Garamond" w:hAnsi="Garamond"/>
+          <w:i/>
+        </w:rPr>
+        <w:t xml:space="preserve">CRC Handbook of Avian Body Masses </w:t>
+      </w:r>
+      <w:r>
+        <w:rPr>
+          <w:rFonts w:ascii="Garamond" w:hAnsi="Garamond"/>
+        </w:rPr>
+        <w:fldChar w:fldCharType="begin" w:fldLock="1"/>
+      </w:r>
+      <w:r>
+        <w:rPr>
+          <w:rFonts w:ascii="Garamond" w:hAnsi="Garamond"/>
+        </w:rPr>
+        <w:instrText>ADDIN CSL_CITATION {"citationItems":[{"id":"ITEM-1","itemData":{"author":[{"dropping-particle":"","family":"Dunning Jr","given":"John B","non-dropping-particle":"","parse-names":false,"suffix":""}],"edition":"2nd Editio","id":"ITEM-1","issued":{"date-parts":[["2007"]]},"publisher":"CRC Press","publisher-place":"Boca Raton","title":"CRC Handbook of Avian Body Masses","type":"book"},"uris":["http://www.mendeley.com/documents/?uuid=b8226aec-ff9b-448b-840d-2470aae020bb"]}],"mendeley":{"formattedCitation":"(Dunning Jr 2007)","plainTextFormattedCitation":"(Dunning Jr 2007)"},"properties":{"noteIndex":0},"schema":"https://github.com/citation-style-language/schema/raw/master/csl-citation.json"}</w:instrText>
+      </w:r>
+      <w:r>
+        <w:rPr>
+          <w:rFonts w:ascii="Garamond" w:hAnsi="Garamond"/>
+        </w:rPr>
+        <w:fldChar w:fldCharType="separate"/>
+      </w:r>
+      <w:r>
+        <w:rPr>
+          <w:rFonts w:ascii="Garamond" w:hAnsi="Garamond"/>
+          <w:noProof/>
+        </w:rPr>
+        <w:t>(Dunning Jr 2007)</w:t>
+      </w:r>
+      <w:r>
+        <w:rPr>
+          <w:rFonts w:ascii="Garamond" w:hAnsi="Garamond"/>
+        </w:rPr>
+        <w:fldChar w:fldCharType="end"/>
+      </w:r>
+      <w:r>
+        <w:rPr>
+          <w:rFonts w:ascii="Garamond" w:hAnsi="Garamond"/>
+        </w:rPr>
+        <w:t xml:space="preserve"> and the online reference database </w:t>
+      </w:r>
+      <w:r>
+        <w:rPr>
+          <w:rFonts w:ascii="Garamond" w:hAnsi="Garamond"/>
+          <w:i/>
+        </w:rPr>
+        <w:t>Birds of the World</w:t>
+      </w:r>
+      <w:r>
+        <w:rPr>
+          <w:rFonts w:ascii="Garamond" w:hAnsi="Garamond"/>
+          <w:i/>
+        </w:rPr>
+        <w:t xml:space="preserve"> </w:t>
+      </w:r>
+      <w:r>
+        <w:rPr>
+          <w:rFonts w:ascii="Garamond" w:hAnsi="Garamond"/>
+        </w:rPr>
+        <w:t>(birdsoftheworld.org; accessed via an ANU library subscription in 2019)</w:t>
+      </w:r>
+      <w:r>
+        <w:rPr>
+          <w:rFonts w:ascii="Garamond" w:hAnsi="Garamond"/>
+        </w:rPr>
+        <w:t xml:space="preserve"> by searching “species name”. We noted whether the mating system of the species was characterised by ‘multiple mating’ or ‘monogamy’, and whether the species provided </w:t>
+      </w:r>
+      <w:r>
+        <w:rPr>
+          <w:rFonts w:ascii="Garamond" w:hAnsi="Garamond"/>
+        </w:rPr>
+        <w:lastRenderedPageBreak/>
+        <w:t xml:space="preserve">‘maternal’, ‘paternal’, ‘biparental’, ‘cooperative’ or ‘no care’. </w:t>
+      </w:r>
+      <w:r>
+        <w:rPr>
+          <w:rFonts w:ascii="Garamond" w:hAnsi="Garamond"/>
+        </w:rPr>
+        <w:t xml:space="preserve">However, after data collection we decided to drop parental care from subsequent analysis because we did not have enough data for enough species to run our proposed meta-regression models. </w:t>
+      </w:r>
+      <w:r>
+        <w:rPr>
+          <w:rFonts w:ascii="Garamond" w:hAnsi="Garamond"/>
+        </w:rPr>
+        <w:t xml:space="preserve">The location of data collected for both parental care and mating system are provided in the provided Supplementary data files. </w:t>
+      </w:r>
+    </w:p>
+    <w:p>
+      <w:pPr>
+        <w:rPr>
+          <w:rFonts w:ascii="Garamond" w:hAnsi="Garamond"/>
+          <w:i/>
+        </w:rPr>
+      </w:pPr>
+    </w:p>
+    <w:p>
+      <w:pPr>
+        <w:rPr>
+          <w:rFonts w:ascii="Garamond" w:hAnsi="Garamond"/>
+          <w:i/>
+        </w:rPr>
+      </w:pPr>
+      <w:r>
+        <w:rPr>
+          <w:rFonts w:ascii="Garamond" w:hAnsi="Garamond"/>
+          <w:i/>
+        </w:rPr>
+        <w:t xml:space="preserve">S3.2 - </w:t>
+      </w:r>
       <w:r>
         <w:rPr>
           <w:rFonts w:ascii="Garamond" w:hAnsi="Garamond"/>
@@ -1625,14 +1759,7 @@
           <w:rFonts w:ascii="Garamond" w:hAnsi="Garamond"/>
         </w:rPr>
         <w:br/>
-        <w:t xml:space="preserve">Monogamous and multiple mating systems were not significantly different from each other for means or variability for any of the taxonomic groups (Supplementary Table S7). Mean personality effect sizes for adults were marginally significantly different to juveniles for </w:t>
-      </w:r>
-      <w:r>
-        <w:rPr>
-          <w:rFonts w:ascii="Garamond" w:hAnsi="Garamond"/>
-        </w:rPr>
-        <w:lastRenderedPageBreak/>
-        <w:t xml:space="preserve">invertebrates (intercept: </w:t>
+        <w:t xml:space="preserve">Monogamous and multiple mating systems were not significantly different from each other for means or variability for any of the taxonomic groups (Supplementary Table S7). Mean personality effect sizes for adults were marginally significantly different to juveniles for invertebrates (intercept: </w:t>
       </w:r>
       <m:oMath>
         <m:sSub>
@@ -3097,4 +3224,16 @@
     </a:ext>
   </a:extLst>
 </a:theme>
+</file>
+
+<file path=customXml/item1.xml><?xml version="1.0" encoding="utf-8"?>
+<b:Sources xmlns:b="http://schemas.openxmlformats.org/officeDocument/2006/bibliography" xmlns="http://schemas.openxmlformats.org/officeDocument/2006/bibliography" SelectedStyle="/HarvardAnglia2008OfficeOnline.xsl" StyleName="Harvard - Anglia" Version="2008"/>
+</file>
+
+<file path=customXml/itemProps1.xml><?xml version="1.0" encoding="utf-8"?>
+<ds:datastoreItem xmlns:ds="http://schemas.openxmlformats.org/officeDocument/2006/customXml" ds:itemID="{99A32589-B6B4-E340-AE7F-4A1BFD71F332}">
+  <ds:schemaRefs>
+    <ds:schemaRef ds:uri="http://schemas.openxmlformats.org/officeDocument/2006/bibliography"/>
+  </ds:schemaRefs>
+</ds:datastoreItem>
 </file>
</xml_diff>